<commit_message>
add to VAIL of IRL paper
</commit_message>
<xml_diff>
--- a/RL/source_code/gail_ppo_tf-master/Generative Adversarial Imitation Learning.docx
+++ b/RL/source_code/gail_ppo_tf-master/Generative Adversarial Imitation Learning.docx
@@ -4,7 +4,29 @@
   <w:body>
     <w:p>
       <w:r>
-        <w:t>Generative Adversarial Imitation Learning(GAIL)</w:t>
+        <w:t xml:space="preserve">Pip install </w:t>
+      </w:r>
+      <w:proofErr w:type="spellStart"/>
+      <w:r>
+        <w:t>tensorflow</w:t>
+      </w:r>
+      <w:proofErr w:type="spellEnd"/>
+      <w:r>
+        <w:t>=</w:t>
+      </w:r>
+    </w:p>
+    <w:p/>
+    <w:p>
+      <w:r>
+        <w:t xml:space="preserve">Generative Adversarial Imitation </w:t>
+      </w:r>
+      <w:proofErr w:type="gramStart"/>
+      <w:r>
+        <w:t>Learning(</w:t>
+      </w:r>
+      <w:proofErr w:type="gramEnd"/>
+      <w:r>
+        <w:t>GAIL)</w:t>
       </w:r>
     </w:p>
     <w:p>
@@ -213,8 +235,21 @@
           <w:numId w:val="1"/>
         </w:numPr>
       </w:pPr>
-      <w:r>
-        <w:t>Policy_net, Value_net 2</w:t>
+      <w:proofErr w:type="spellStart"/>
+      <w:r>
+        <w:t>Policy_net</w:t>
+      </w:r>
+      <w:proofErr w:type="spellEnd"/>
+      <w:r>
+        <w:t xml:space="preserve">, </w:t>
+      </w:r>
+      <w:proofErr w:type="spellStart"/>
+      <w:r>
+        <w:t>Value_net</w:t>
+      </w:r>
+      <w:proofErr w:type="spellEnd"/>
+      <w:r>
+        <w:t xml:space="preserve"> 2</w:t>
       </w:r>
       <w:r>
         <w:rPr>
@@ -241,8 +276,13 @@
         <w:t>,</w:t>
       </w:r>
       <w:r>
-        <w:t xml:space="preserve"> action stochastic(Policy_net</w:t>
-      </w:r>
+        <w:t xml:space="preserve"> action stochastic(</w:t>
+      </w:r>
+      <w:proofErr w:type="spellStart"/>
+      <w:r>
+        <w:t>Policy_net</w:t>
+      </w:r>
+      <w:proofErr w:type="spellEnd"/>
       <w:r>
         <w:rPr>
           <w:rFonts w:hint="eastAsia"/>
@@ -306,21 +346,25 @@
       <w:r>
         <w:t>Network -&gt;</w:t>
       </w:r>
+      <w:proofErr w:type="spellStart"/>
       <w:r>
         <w:rPr>
           <w:rFonts w:hint="eastAsia"/>
         </w:rPr>
         <w:t>를</w:t>
       </w:r>
-      <w:r>
-        <w:rPr>
-          <w:rFonts w:hint="eastAsia"/>
-        </w:rPr>
-        <w:t xml:space="preserve"> </w:t>
-      </w:r>
+      <w:proofErr w:type="spellEnd"/>
+      <w:r>
+        <w:rPr>
+          <w:rFonts w:hint="eastAsia"/>
+        </w:rPr>
+        <w:t xml:space="preserve"> </w:t>
+      </w:r>
+      <w:proofErr w:type="spellStart"/>
       <w:r>
         <w:t>PPO_network</w:t>
       </w:r>
+      <w:proofErr w:type="spellEnd"/>
       <w:r>
         <w:rPr>
           <w:rFonts w:hint="eastAsia"/>
@@ -570,14 +614,24 @@
         <w:t>ld,</w:t>
       </w:r>
       <w:r>
-        <w:t xml:space="preserve"> New -&gt; action_probability </w:t>
-      </w:r>
+        <w:t xml:space="preserve"> New -&gt; </w:t>
+      </w:r>
+      <w:proofErr w:type="spellStart"/>
+      <w:r>
+        <w:t>action_probability</w:t>
+      </w:r>
+      <w:proofErr w:type="spellEnd"/>
+      <w:r>
+        <w:t xml:space="preserve"> </w:t>
+      </w:r>
+      <w:proofErr w:type="spellStart"/>
       <w:r>
         <w:rPr>
           <w:rFonts w:hint="eastAsia"/>
         </w:rPr>
         <w:t>를</w:t>
       </w:r>
+      <w:proofErr w:type="spellEnd"/>
       <w:r>
         <w:rPr>
           <w:rFonts w:hint="eastAsia"/>
@@ -712,7 +766,15 @@
         <w:t xml:space="preserve"> </w:t>
       </w:r>
       <w:r>
-        <w:t>, Value_prob -&gt; MSE</w:t>
+        <w:t xml:space="preserve">, </w:t>
+      </w:r>
+      <w:proofErr w:type="spellStart"/>
+      <w:r>
+        <w:t>Value_prob</w:t>
+      </w:r>
+      <w:proofErr w:type="spellEnd"/>
+      <w:r>
+        <w:t xml:space="preserve"> -&gt; MSE</w:t>
       </w:r>
       <w:r>
         <w:rPr>
@@ -742,14 +804,32 @@
         </w:numPr>
       </w:pPr>
       <w:r>
-        <w:t>Policy network ( action from action_prob, value_prob, reward, state</w:t>
-      </w:r>
+        <w:t xml:space="preserve">Policy network ( action from </w:t>
+      </w:r>
+      <w:proofErr w:type="spellStart"/>
+      <w:r>
+        <w:t>action_prob</w:t>
+      </w:r>
+      <w:proofErr w:type="spellEnd"/>
+      <w:r>
+        <w:t xml:space="preserve">, </w:t>
+      </w:r>
+      <w:proofErr w:type="spellStart"/>
+      <w:r>
+        <w:t>value_prob</w:t>
+      </w:r>
+      <w:proofErr w:type="spellEnd"/>
+      <w:r>
+        <w:t>, reward, state</w:t>
+      </w:r>
+      <w:proofErr w:type="spellStart"/>
       <w:r>
         <w:rPr>
           <w:rFonts w:hint="eastAsia"/>
         </w:rPr>
         <w:t>를</w:t>
       </w:r>
+      <w:proofErr w:type="spellEnd"/>
       <w:r>
         <w:rPr>
           <w:rFonts w:hint="eastAsia"/>
@@ -872,8 +952,13 @@
         </w:numPr>
       </w:pPr>
       <w:r>
-        <w:t>(Reward + gamma * V_next</w:t>
-      </w:r>
+        <w:t xml:space="preserve">(Reward + gamma * </w:t>
+      </w:r>
+      <w:proofErr w:type="spellStart"/>
+      <w:r>
+        <w:t>V_next</w:t>
+      </w:r>
+      <w:proofErr w:type="spellEnd"/>
       <w:r>
         <w:t xml:space="preserve"> </w:t>
       </w:r>
@@ -920,6 +1005,7 @@
         </w:numPr>
       </w:pPr>
       <w:r>
+        <w:lastRenderedPageBreak/>
         <w:t>Action probability</w:t>
       </w:r>
       <w:r>
@@ -928,6 +1014,8 @@
         </w:rPr>
         <w:t>는</w:t>
       </w:r>
+      <w:bookmarkStart w:id="0" w:name="_GoBack"/>
+      <w:bookmarkEnd w:id="0"/>
       <w:r>
         <w:rPr>
           <w:rFonts w:hint="eastAsia"/>
@@ -968,7 +1056,6 @@
         <w:rPr>
           <w:noProof/>
         </w:rPr>
-        <w:lastRenderedPageBreak/>
         <w:drawing>
           <wp:inline distT="0" distB="0" distL="0" distR="0" wp14:anchorId="2B523996" wp14:editId="17461641">
             <wp:extent cx="3521213" cy="1706344"/>
@@ -1038,12 +1125,14 @@
       <w:r>
         <w:t>-&gt; GAIL</w:t>
       </w:r>
+      <w:proofErr w:type="spellStart"/>
       <w:r>
         <w:rPr>
           <w:rFonts w:hint="eastAsia"/>
         </w:rPr>
         <w:t>를</w:t>
       </w:r>
+      <w:proofErr w:type="spellEnd"/>
       <w:r>
         <w:rPr>
           <w:rFonts w:hint="eastAsia"/>
@@ -1077,12 +1166,14 @@
       <w:r>
         <w:t>data</w:t>
       </w:r>
+      <w:proofErr w:type="spellStart"/>
       <w:r>
         <w:rPr>
           <w:rFonts w:hint="eastAsia"/>
         </w:rPr>
         <w:t>를</w:t>
       </w:r>
+      <w:proofErr w:type="spellEnd"/>
       <w:r>
         <w:rPr>
           <w:rFonts w:hint="eastAsia"/>
@@ -1179,12 +1270,14 @@
       <w:r>
         <w:t>agent</w:t>
       </w:r>
+      <w:proofErr w:type="spellStart"/>
       <w:r>
         <w:rPr>
           <w:rFonts w:hint="eastAsia"/>
         </w:rPr>
         <w:t>를</w:t>
       </w:r>
+      <w:proofErr w:type="spellEnd"/>
       <w:r>
         <w:rPr>
           <w:rFonts w:hint="eastAsia"/>
@@ -1206,12 +1299,14 @@
       <w:r>
         <w:t xml:space="preserve">cartpole </w:t>
       </w:r>
+      <w:proofErr w:type="spellStart"/>
       <w:r>
         <w:rPr>
           <w:rFonts w:hint="eastAsia"/>
         </w:rPr>
         <w:t>를</w:t>
       </w:r>
+      <w:proofErr w:type="spellEnd"/>
       <w:r>
         <w:rPr>
           <w:rFonts w:hint="eastAsia"/>
@@ -1248,12 +1343,14 @@
       <w:r>
         <w:t>state</w:t>
       </w:r>
+      <w:proofErr w:type="spellStart"/>
       <w:r>
         <w:rPr>
           <w:rFonts w:hint="eastAsia"/>
         </w:rPr>
         <w:t>를</w:t>
       </w:r>
+      <w:proofErr w:type="spellEnd"/>
       <w:r>
         <w:rPr>
           <w:rFonts w:hint="eastAsia"/>
@@ -1409,7 +1506,15 @@
         <w:t>Python</w:t>
       </w:r>
       <w:r>
-        <w:t xml:space="preserve">3 run_gail </w:t>
+        <w:t xml:space="preserve">3 </w:t>
+      </w:r>
+      <w:proofErr w:type="spellStart"/>
+      <w:r>
+        <w:t>run_gail</w:t>
+      </w:r>
+      <w:proofErr w:type="spellEnd"/>
+      <w:r>
+        <w:t xml:space="preserve"> </w:t>
       </w:r>
       <w:r>
         <w:rPr>
@@ -1491,7 +1596,15 @@
         <w:t>Policy net (old, new) -&gt; PPO -&gt; Discriminator(env)</w:t>
       </w:r>
       <w:r>
-        <w:t xml:space="preserve"> -&gt; train(PPO)</w:t>
+        <w:t xml:space="preserve"> -&gt; </w:t>
+      </w:r>
+      <w:proofErr w:type="gramStart"/>
+      <w:r>
+        <w:t>train(</w:t>
+      </w:r>
+      <w:proofErr w:type="gramEnd"/>
+      <w:r>
+        <w:t>PPO)</w:t>
       </w:r>
     </w:p>
     <w:p>
@@ -1509,7 +1622,15 @@
         <w:t>Learning</w:t>
       </w:r>
       <w:r>
-        <w:t xml:space="preserve"> agent(not cost)</w:t>
+        <w:t xml:space="preserve"> </w:t>
+      </w:r>
+      <w:proofErr w:type="gramStart"/>
+      <w:r>
+        <w:t>agent(</w:t>
+      </w:r>
+      <w:proofErr w:type="gramEnd"/>
+      <w:r>
+        <w:t>not cost)</w:t>
       </w:r>
     </w:p>
     <w:p>
@@ -1557,8 +1678,13 @@
         <w:t>의</w:t>
       </w:r>
       <w:r>
-        <w:t xml:space="preserve"> state_action</w:t>
-      </w:r>
+        <w:t xml:space="preserve"> </w:t>
+      </w:r>
+      <w:proofErr w:type="spellStart"/>
+      <w:r>
+        <w:t>state_action</w:t>
+      </w:r>
+      <w:proofErr w:type="spellEnd"/>
       <w:r>
         <w:rPr>
           <w:rFonts w:hint="eastAsia"/>
@@ -1722,12 +1848,14 @@
       <w:r>
         <w:t>Agent</w:t>
       </w:r>
+      <w:proofErr w:type="spellStart"/>
       <w:r>
         <w:rPr>
           <w:rFonts w:hint="eastAsia"/>
         </w:rPr>
         <w:t>를</w:t>
       </w:r>
+      <w:proofErr w:type="spellEnd"/>
       <w:r>
         <w:rPr>
           <w:rFonts w:hint="eastAsia"/>
@@ -1761,12 +1889,14 @@
       <w:r>
         <w:t>Probability</w:t>
       </w:r>
+      <w:proofErr w:type="spellStart"/>
       <w:r>
         <w:rPr>
           <w:rFonts w:hint="eastAsia"/>
         </w:rPr>
         <w:t>를</w:t>
       </w:r>
+      <w:proofErr w:type="spellEnd"/>
       <w:r>
         <w:rPr>
           <w:rFonts w:hint="eastAsia"/>
@@ -1851,12 +1981,14 @@
       <w:r>
         <w:t>A, S</w:t>
       </w:r>
+      <w:proofErr w:type="spellStart"/>
       <w:r>
         <w:rPr>
           <w:rFonts w:hint="eastAsia"/>
         </w:rPr>
         <w:t>를</w:t>
       </w:r>
+      <w:proofErr w:type="spellEnd"/>
       <w:r>
         <w:rPr>
           <w:rFonts w:hint="eastAsia"/>
@@ -1899,6 +2031,7 @@
         </w:rPr>
         <w:t xml:space="preserve"> </w:t>
       </w:r>
+      <w:proofErr w:type="spellStart"/>
       <w:r>
         <w:rPr>
           <w:rFonts w:hint="eastAsia"/>
@@ -1911,6 +2044,7 @@
         </w:rPr>
         <w:t>함</w:t>
       </w:r>
+      <w:proofErr w:type="spellEnd"/>
     </w:p>
     <w:p>
       <w:pPr>
@@ -1991,24 +2125,27 @@
       <w:r>
         <w:t>Loss function</w:t>
       </w:r>
+      <w:proofErr w:type="spellStart"/>
       <w:r>
         <w:rPr>
           <w:rFonts w:hint="eastAsia"/>
         </w:rPr>
         <w:t>으로</w:t>
       </w:r>
-      <w:r>
-        <w:rPr>
-          <w:rFonts w:hint="eastAsia"/>
-        </w:rPr>
-        <w:t xml:space="preserve"> </w:t>
-      </w:r>
-      <w:r>
-        <w:rPr>
-          <w:rFonts w:hint="eastAsia"/>
-        </w:rPr>
-        <w:t xml:space="preserve"> </w:t>
-      </w:r>
+      <w:proofErr w:type="spellEnd"/>
+      <w:r>
+        <w:rPr>
+          <w:rFonts w:hint="eastAsia"/>
+        </w:rPr>
+        <w:t xml:space="preserve"> </w:t>
+      </w:r>
+      <w:r>
+        <w:rPr>
+          <w:rFonts w:hint="eastAsia"/>
+        </w:rPr>
+        <w:t xml:space="preserve"> </w:t>
+      </w:r>
+      <w:proofErr w:type="spellStart"/>
       <w:r>
         <w:rPr>
           <w:rFonts w:hint="eastAsia"/>
@@ -2021,6 +2158,7 @@
         </w:rPr>
         <w:t>듬</w:t>
       </w:r>
+      <w:proofErr w:type="spellEnd"/>
     </w:p>
     <w:p>
       <w:pPr>
@@ -2033,12 +2171,14 @@
       <w:r>
         <w:t>Reward</w:t>
       </w:r>
+      <w:proofErr w:type="spellStart"/>
       <w:r>
         <w:rPr>
           <w:rFonts w:hint="eastAsia"/>
         </w:rPr>
         <w:t>를</w:t>
       </w:r>
+      <w:proofErr w:type="spellEnd"/>
       <w:r>
         <w:rPr>
           <w:rFonts w:hint="eastAsia"/>
@@ -2097,7 +2237,28 @@
         </w:numPr>
       </w:pPr>
       <w:r>
-        <w:t>Because D(expert|a,s) = 1-D(agent|a,s)</w:t>
+        <w:t>Because D(</w:t>
+      </w:r>
+      <w:proofErr w:type="spellStart"/>
+      <w:r>
+        <w:t>expert|</w:t>
+      </w:r>
+      <w:proofErr w:type="gramStart"/>
+      <w:r>
+        <w:t>a,s</w:t>
+      </w:r>
+      <w:proofErr w:type="spellEnd"/>
+      <w:proofErr w:type="gramEnd"/>
+      <w:r>
+        <w:t>) = 1-D(</w:t>
+      </w:r>
+      <w:proofErr w:type="spellStart"/>
+      <w:r>
+        <w:t>agent|a,s</w:t>
+      </w:r>
+      <w:proofErr w:type="spellEnd"/>
+      <w:r>
+        <w:t>)</w:t>
       </w:r>
     </w:p>
     <w:p>
@@ -2123,12 +2284,14 @@
         </w:rPr>
         <w:t xml:space="preserve"> </w:t>
       </w:r>
+      <w:proofErr w:type="spellStart"/>
       <w:r>
         <w:rPr>
           <w:rFonts w:hint="eastAsia"/>
         </w:rPr>
         <w:t>부터</w:t>
       </w:r>
+      <w:proofErr w:type="spellEnd"/>
       <w:r>
         <w:rPr>
           <w:rFonts w:hint="eastAsia"/>
@@ -2150,12 +2313,14 @@
       <w:r>
         <w:t>Reward</w:t>
       </w:r>
+      <w:proofErr w:type="spellStart"/>
       <w:r>
         <w:rPr>
           <w:rFonts w:hint="eastAsia"/>
         </w:rPr>
         <w:t>를</w:t>
       </w:r>
+      <w:proofErr w:type="spellEnd"/>
       <w:r>
         <w:rPr>
           <w:rFonts w:hint="eastAsia"/>
@@ -2190,29 +2355,41 @@
         <w:t xml:space="preserve"> </w:t>
       </w:r>
       <w:r>
-        <w:t>advantage term(gaes)</w:t>
-      </w:r>
+        <w:t>advantage term(</w:t>
+      </w:r>
+      <w:proofErr w:type="spellStart"/>
+      <w:r>
+        <w:t>gaes</w:t>
+      </w:r>
+      <w:proofErr w:type="spellEnd"/>
+      <w:r>
+        <w:t>)</w:t>
+      </w:r>
+      <w:proofErr w:type="spellStart"/>
       <w:r>
         <w:rPr>
           <w:rFonts w:hint="eastAsia"/>
         </w:rPr>
         <w:t>를</w:t>
       </w:r>
-      <w:r>
-        <w:rPr>
-          <w:rFonts w:hint="eastAsia"/>
-        </w:rPr>
-        <w:t xml:space="preserve"> </w:t>
-      </w:r>
-      <w:r>
-        <w:t xml:space="preserve"> </w:t>
-      </w:r>
+      <w:proofErr w:type="spellEnd"/>
+      <w:r>
+        <w:rPr>
+          <w:rFonts w:hint="eastAsia"/>
+        </w:rPr>
+        <w:t xml:space="preserve"> </w:t>
+      </w:r>
+      <w:r>
+        <w:t xml:space="preserve"> </w:t>
+      </w:r>
+      <w:proofErr w:type="spellStart"/>
       <w:r>
         <w:rPr>
           <w:rFonts w:hint="eastAsia"/>
         </w:rPr>
         <w:t>만든이후</w:t>
       </w:r>
+      <w:proofErr w:type="spellEnd"/>
       <w:r>
         <w:rPr>
           <w:rFonts w:hint="eastAsia"/>
@@ -2237,9 +2414,12 @@
           <w:numId w:val="1"/>
         </w:numPr>
       </w:pPr>
-      <w:r>
+      <w:proofErr w:type="spellStart"/>
+      <w:r>
+        <w:lastRenderedPageBreak/>
         <w:t>Behavior_learning</w:t>
       </w:r>
+      <w:proofErr w:type="spellEnd"/>
     </w:p>
     <w:p>
       <w:pPr>
@@ -2262,7 +2442,6 @@
         </w:numPr>
       </w:pPr>
       <w:r>
-        <w:lastRenderedPageBreak/>
         <w:t>Test policy:</w:t>
       </w:r>
     </w:p>
@@ -2275,7 +2454,15 @@
         </w:numPr>
       </w:pPr>
       <w:r>
-        <w:t>Python test_policy.py -&gt;gail basic</w:t>
+        <w:t>Python test_policy.py -&gt;</w:t>
+      </w:r>
+      <w:proofErr w:type="spellStart"/>
+      <w:r>
+        <w:t>gail</w:t>
+      </w:r>
+      <w:proofErr w:type="spellEnd"/>
+      <w:r>
+        <w:t xml:space="preserve"> basic</w:t>
       </w:r>
     </w:p>
     <w:p>
@@ -2287,11 +2474,37 @@
         </w:numPr>
       </w:pPr>
       <w:r>
-        <w:t xml:space="preserve">Python test_policy.py </w:t>
-      </w:r>
-      <w:r>
-        <w:t>–alg=bc --model=’number’ : bc</w:t>
-      </w:r>
+        <w:t>Python test_policy.py –</w:t>
+      </w:r>
+      <w:proofErr w:type="spellStart"/>
+      <w:r>
+        <w:t>alg</w:t>
+      </w:r>
+      <w:proofErr w:type="spellEnd"/>
+      <w:r>
+        <w:t>=</w:t>
+      </w:r>
+      <w:proofErr w:type="spellStart"/>
+      <w:r>
+        <w:t>bc</w:t>
+      </w:r>
+      <w:proofErr w:type="spellEnd"/>
+      <w:r>
+        <w:t xml:space="preserve"> --model=’number</w:t>
+      </w:r>
+      <w:proofErr w:type="gramStart"/>
+      <w:r>
+        <w:t>’ :</w:t>
+      </w:r>
+      <w:proofErr w:type="gramEnd"/>
+      <w:r>
+        <w:t xml:space="preserve"> </w:t>
+      </w:r>
+      <w:proofErr w:type="spellStart"/>
+      <w:r>
+        <w:t>bc</w:t>
+      </w:r>
+      <w:proofErr w:type="spellEnd"/>
     </w:p>
     <w:p>
       <w:pPr>
@@ -2302,25 +2515,29 @@
         </w:numPr>
       </w:pPr>
       <w:r>
-        <w:t>Python test_policy.py –alg=</w:t>
-      </w:r>
+        <w:t>Python test_policy.py –</w:t>
+      </w:r>
+      <w:proofErr w:type="spellStart"/>
+      <w:r>
+        <w:t>alg</w:t>
+      </w:r>
+      <w:proofErr w:type="spellEnd"/>
+      <w:r>
+        <w:t>=</w:t>
+      </w:r>
+      <w:proofErr w:type="spellStart"/>
       <w:r>
         <w:t>ppo</w:t>
       </w:r>
-      <w:r>
-        <w:t xml:space="preserve"> </w:t>
-      </w:r>
-      <w:r>
-        <w:t>--</w:t>
-      </w:r>
-      <w:bookmarkStart w:id="0" w:name="_GoBack"/>
-      <w:bookmarkEnd w:id="0"/>
-      <w:r>
-        <w:t>model=’number’</w:t>
-      </w:r>
-      <w:r>
-        <w:t>: ppo</w:t>
-      </w:r>
+      <w:proofErr w:type="spellEnd"/>
+      <w:r>
+        <w:t xml:space="preserve"> --model=’number’: </w:t>
+      </w:r>
+      <w:proofErr w:type="spellStart"/>
+      <w:r>
+        <w:t>ppo</w:t>
+      </w:r>
+      <w:proofErr w:type="spellEnd"/>
     </w:p>
     <w:p>
       <w:pPr>
@@ -2363,8 +2580,21 @@
           <w:numId w:val="1"/>
         </w:numPr>
       </w:pPr>
-      <w:r>
-        <w:t>tensorboard --logdir=log</w:t>
+      <w:proofErr w:type="spellStart"/>
+      <w:r>
+        <w:t>tensorboard</w:t>
+      </w:r>
+      <w:proofErr w:type="spellEnd"/>
+      <w:r>
+        <w:t xml:space="preserve"> --</w:t>
+      </w:r>
+      <w:proofErr w:type="spellStart"/>
+      <w:r>
+        <w:t>logdir</w:t>
+      </w:r>
+      <w:proofErr w:type="spellEnd"/>
+      <w:r>
+        <w:t>=log</w:t>
       </w:r>
     </w:p>
     <w:p>
@@ -2375,12 +2605,14 @@
           <w:numId w:val="1"/>
         </w:numPr>
       </w:pPr>
+      <w:proofErr w:type="spellStart"/>
       <w:r>
         <w:rPr>
           <w:rFonts w:hint="eastAsia"/>
         </w:rPr>
         <w:t>웹상</w:t>
       </w:r>
+      <w:proofErr w:type="spellEnd"/>
     </w:p>
     <w:p>
       <w:pPr>
@@ -2717,6 +2949,7 @@
     <w:lsdException w:name="HTML Sample" w:semiHidden="1" w:unhideWhenUsed="1"/>
     <w:lsdException w:name="HTML Typewriter" w:semiHidden="1" w:unhideWhenUsed="1"/>
     <w:lsdException w:name="HTML Variable" w:semiHidden="1" w:unhideWhenUsed="1"/>
+    <w:lsdException w:name="Normal Table" w:semiHidden="1" w:unhideWhenUsed="1"/>
     <w:lsdException w:name="annotation subject" w:semiHidden="1" w:unhideWhenUsed="1"/>
     <w:lsdException w:name="No List" w:semiHidden="1" w:unhideWhenUsed="1"/>
     <w:lsdException w:name="Outline List 1" w:semiHidden="1" w:unhideWhenUsed="1"/>
@@ -2763,8 +2996,10 @@
     <w:lsdException w:name="Table Subtle 2" w:semiHidden="1" w:unhideWhenUsed="1"/>
     <w:lsdException w:name="Table Web 1" w:semiHidden="1" w:unhideWhenUsed="1"/>
     <w:lsdException w:name="Table Web 2" w:semiHidden="1" w:unhideWhenUsed="1"/>
+    <w:lsdException w:name="Table Web 3" w:semiHidden="1" w:unhideWhenUsed="1"/>
     <w:lsdException w:name="Balloon Text" w:semiHidden="1" w:unhideWhenUsed="1"/>
     <w:lsdException w:name="Table Grid" w:uiPriority="39"/>
+    <w:lsdException w:name="Table Theme" w:semiHidden="1" w:unhideWhenUsed="1"/>
     <w:lsdException w:name="Placeholder Text" w:semiHidden="1"/>
     <w:lsdException w:name="No Spacing" w:uiPriority="1" w:qFormat="1"/>
     <w:lsdException w:name="Light Shading" w:uiPriority="60"/>

</xml_diff>